<commit_message>
Desarrollo de la app 16-01-2026
</commit_message>
<xml_diff>
--- a/app_de_escritorio_DEMO/Documentacion.docx
+++ b/app_de_escritorio_DEMO/Documentacion.docx
@@ -13,7 +13,6 @@
           <w:u w:val="single"/>
         </w:rPr>
       </w:pPr>
-      <w:proofErr w:type="spellStart"/>
       <w:r>
         <w:rPr>
           <w:b/>
@@ -22,18 +21,7 @@
           <w:szCs w:val="32"/>
           <w:u w:val="single"/>
         </w:rPr>
-        <w:t>Vision</w:t>
-      </w:r>
-      <w:proofErr w:type="spellEnd"/>
-      <w:r>
-        <w:rPr>
-          <w:b/>
-          <w:bCs/>
-          <w:sz w:val="32"/>
-          <w:szCs w:val="32"/>
-          <w:u w:val="single"/>
-        </w:rPr>
-        <w:t xml:space="preserve"> General del proyecto</w:t>
+        <w:t>Vision General del proyecto</w:t>
       </w:r>
     </w:p>
     <w:p>
@@ -98,15 +86,7 @@
         </w:numPr>
       </w:pPr>
       <w:r>
-        <w:t xml:space="preserve">Leer </w:t>
-      </w:r>
-      <w:proofErr w:type="gramStart"/>
-      <w:r>
-        <w:t>datos(</w:t>
-      </w:r>
-      <w:proofErr w:type="gramEnd"/>
-      <w:r>
-        <w:t>Excel o formulario)</w:t>
+        <w:t>Leer datos(Excel o formulario)</w:t>
       </w:r>
     </w:p>
     <w:p>
@@ -130,26 +110,9 @@
         </w:numPr>
       </w:pPr>
       <w:r>
-        <w:t xml:space="preserve">Sea usable en el </w:t>
-      </w:r>
-      <w:proofErr w:type="spellStart"/>
-      <w:r>
-        <w:t>dia</w:t>
-      </w:r>
-      <w:proofErr w:type="spellEnd"/>
-      <w:r>
-        <w:t xml:space="preserve"> a </w:t>
-      </w:r>
-      <w:proofErr w:type="spellStart"/>
-      <w:r>
-        <w:t>dia</w:t>
-      </w:r>
-      <w:proofErr w:type="spellEnd"/>
-      <w:r>
-        <w:t xml:space="preserve"> clínico.</w:t>
-      </w:r>
-    </w:p>
-    <w:p/>
+        <w:t>Sea usable en el dia a dia clínico.</w:t>
+      </w:r>
+    </w:p>
     <w:p>
       <w:pPr>
         <w:rPr>
@@ -234,6 +197,383 @@
           <w:szCs w:val="32"/>
         </w:rPr>
         <w:t>CAPA 3 → Datos (archivos, Excel, exportes)</w:t>
+      </w:r>
+    </w:p>
+    <w:p>
+      <w:pPr>
+        <w:rPr>
+          <w:b/>
+          <w:bCs/>
+          <w:sz w:val="32"/>
+          <w:szCs w:val="32"/>
+        </w:rPr>
+      </w:pPr>
+      <w:r>
+        <w:rPr>
+          <w:b/>
+          <w:bCs/>
+          <w:sz w:val="32"/>
+          <w:szCs w:val="32"/>
+        </w:rPr>
+        <w:t>┌─────────────┐</w:t>
+      </w:r>
+    </w:p>
+    <w:p>
+      <w:pPr>
+        <w:rPr>
+          <w:b/>
+          <w:bCs/>
+          <w:sz w:val="32"/>
+          <w:szCs w:val="32"/>
+        </w:rPr>
+      </w:pPr>
+      <w:r>
+        <w:rPr>
+          <w:b/>
+          <w:bCs/>
+          <w:sz w:val="32"/>
+          <w:szCs w:val="32"/>
+        </w:rPr>
+        <w:t xml:space="preserve">│   UI / </w:t>
+      </w:r>
+      <w:proofErr w:type="gramStart"/>
+      <w:r>
+        <w:rPr>
+          <w:b/>
+          <w:bCs/>
+          <w:sz w:val="32"/>
+          <w:szCs w:val="32"/>
+        </w:rPr>
+        <w:t>App  │</w:t>
+      </w:r>
+      <w:proofErr w:type="gramEnd"/>
+    </w:p>
+    <w:p>
+      <w:pPr>
+        <w:rPr>
+          <w:b/>
+          <w:bCs/>
+          <w:sz w:val="32"/>
+          <w:szCs w:val="32"/>
+        </w:rPr>
+      </w:pPr>
+      <w:r>
+        <w:rPr>
+          <w:b/>
+          <w:bCs/>
+          <w:sz w:val="32"/>
+          <w:szCs w:val="32"/>
+        </w:rPr>
+        <w:t>└─────</w:t>
+      </w:r>
+      <w:r>
+        <w:rPr>
+          <w:rFonts w:ascii="Arial" w:hAnsi="Arial" w:cs="Arial"/>
+          <w:b/>
+          <w:bCs/>
+          <w:sz w:val="32"/>
+          <w:szCs w:val="32"/>
+        </w:rPr>
+        <w:t>┬</w:t>
+      </w:r>
+      <w:r>
+        <w:rPr>
+          <w:rFonts w:ascii="Calibri" w:hAnsi="Calibri" w:cs="Calibri"/>
+          <w:b/>
+          <w:bCs/>
+          <w:sz w:val="32"/>
+          <w:szCs w:val="32"/>
+        </w:rPr>
+        <w:t>───────┘</w:t>
+      </w:r>
+    </w:p>
+    <w:p>
+      <w:pPr>
+        <w:rPr>
+          <w:b/>
+          <w:bCs/>
+          <w:sz w:val="32"/>
+          <w:szCs w:val="32"/>
+        </w:rPr>
+      </w:pPr>
+      <w:r>
+        <w:rPr>
+          <w:b/>
+          <w:bCs/>
+          <w:sz w:val="32"/>
+          <w:szCs w:val="32"/>
+        </w:rPr>
+        <w:t xml:space="preserve">      │</w:t>
+      </w:r>
+    </w:p>
+    <w:p>
+      <w:pPr>
+        <w:rPr>
+          <w:b/>
+          <w:bCs/>
+          <w:sz w:val="32"/>
+          <w:szCs w:val="32"/>
+        </w:rPr>
+      </w:pPr>
+      <w:r>
+        <w:rPr>
+          <w:b/>
+          <w:bCs/>
+          <w:sz w:val="32"/>
+          <w:szCs w:val="32"/>
+        </w:rPr>
+        <w:t xml:space="preserve">      </w:t>
+      </w:r>
+      <w:r>
+        <w:rPr>
+          <w:rFonts w:ascii="Arial" w:hAnsi="Arial" w:cs="Arial"/>
+          <w:b/>
+          <w:bCs/>
+          <w:sz w:val="32"/>
+          <w:szCs w:val="32"/>
+        </w:rPr>
+        <w:t>▼</w:t>
+      </w:r>
+    </w:p>
+    <w:p>
+      <w:pPr>
+        <w:rPr>
+          <w:b/>
+          <w:bCs/>
+          <w:sz w:val="32"/>
+          <w:szCs w:val="32"/>
+        </w:rPr>
+      </w:pPr>
+      <w:r>
+        <w:rPr>
+          <w:b/>
+          <w:bCs/>
+          <w:sz w:val="32"/>
+          <w:szCs w:val="32"/>
+        </w:rPr>
+        <w:t>┌──────────────────┐</w:t>
+      </w:r>
+    </w:p>
+    <w:p>
+      <w:pPr>
+        <w:rPr>
+          <w:b/>
+          <w:bCs/>
+          <w:sz w:val="32"/>
+          <w:szCs w:val="32"/>
+        </w:rPr>
+      </w:pPr>
+      <w:r>
+        <w:rPr>
+          <w:b/>
+          <w:bCs/>
+          <w:sz w:val="32"/>
+          <w:szCs w:val="32"/>
+        </w:rPr>
+        <w:t>│ score2_engine.py │</w:t>
+      </w:r>
+    </w:p>
+    <w:p>
+      <w:pPr>
+        <w:rPr>
+          <w:b/>
+          <w:bCs/>
+          <w:sz w:val="32"/>
+          <w:szCs w:val="32"/>
+        </w:rPr>
+      </w:pPr>
+      <w:r>
+        <w:rPr>
+          <w:b/>
+          <w:bCs/>
+          <w:sz w:val="32"/>
+          <w:szCs w:val="32"/>
+        </w:rPr>
+        <w:t>│ (motor offline)  │</w:t>
+      </w:r>
+    </w:p>
+    <w:p>
+      <w:pPr>
+        <w:rPr>
+          <w:b/>
+          <w:bCs/>
+          <w:sz w:val="32"/>
+          <w:szCs w:val="32"/>
+        </w:rPr>
+      </w:pPr>
+      <w:r>
+        <w:rPr>
+          <w:b/>
+          <w:bCs/>
+          <w:sz w:val="32"/>
+          <w:szCs w:val="32"/>
+        </w:rPr>
+        <w:t>└─────</w:t>
+      </w:r>
+      <w:r>
+        <w:rPr>
+          <w:rFonts w:ascii="Arial" w:hAnsi="Arial" w:cs="Arial"/>
+          <w:b/>
+          <w:bCs/>
+          <w:sz w:val="32"/>
+          <w:szCs w:val="32"/>
+        </w:rPr>
+        <w:t>┬</w:t>
+      </w:r>
+      <w:r>
+        <w:rPr>
+          <w:rFonts w:ascii="Calibri" w:hAnsi="Calibri" w:cs="Calibri"/>
+          <w:b/>
+          <w:bCs/>
+          <w:sz w:val="32"/>
+          <w:szCs w:val="32"/>
+        </w:rPr>
+        <w:t>────────────┘</w:t>
+      </w:r>
+    </w:p>
+    <w:p>
+      <w:pPr>
+        <w:rPr>
+          <w:b/>
+          <w:bCs/>
+          <w:sz w:val="32"/>
+          <w:szCs w:val="32"/>
+        </w:rPr>
+      </w:pPr>
+      <w:r>
+        <w:rPr>
+          <w:b/>
+          <w:bCs/>
+          <w:sz w:val="32"/>
+          <w:szCs w:val="32"/>
+        </w:rPr>
+        <w:t xml:space="preserve">      │</w:t>
+      </w:r>
+    </w:p>
+    <w:p>
+      <w:pPr>
+        <w:rPr>
+          <w:b/>
+          <w:bCs/>
+          <w:sz w:val="32"/>
+          <w:szCs w:val="32"/>
+        </w:rPr>
+      </w:pPr>
+      <w:r>
+        <w:rPr>
+          <w:b/>
+          <w:bCs/>
+          <w:sz w:val="32"/>
+          <w:szCs w:val="32"/>
+        </w:rPr>
+        <w:t xml:space="preserve">      </w:t>
+      </w:r>
+      <w:r>
+        <w:rPr>
+          <w:rFonts w:ascii="Arial" w:hAnsi="Arial" w:cs="Arial"/>
+          <w:b/>
+          <w:bCs/>
+          <w:sz w:val="32"/>
+          <w:szCs w:val="32"/>
+        </w:rPr>
+        <w:t>▼</w:t>
+      </w:r>
+    </w:p>
+    <w:p>
+      <w:pPr>
+        <w:rPr>
+          <w:b/>
+          <w:bCs/>
+          <w:sz w:val="32"/>
+          <w:szCs w:val="32"/>
+        </w:rPr>
+      </w:pPr>
+      <w:r>
+        <w:rPr>
+          <w:b/>
+          <w:bCs/>
+          <w:sz w:val="32"/>
+          <w:szCs w:val="32"/>
+        </w:rPr>
+        <w:t>┌─────────────────────────┐</w:t>
+      </w:r>
+    </w:p>
+    <w:p>
+      <w:pPr>
+        <w:rPr>
+          <w:b/>
+          <w:bCs/>
+          <w:sz w:val="32"/>
+          <w:szCs w:val="32"/>
+        </w:rPr>
+      </w:pPr>
+      <w:r>
+        <w:rPr>
+          <w:b/>
+          <w:bCs/>
+          <w:sz w:val="32"/>
+          <w:szCs w:val="32"/>
+        </w:rPr>
+        <w:t xml:space="preserve">│ tablas_score2_ESC.py    </w:t>
+      </w:r>
+      <w:proofErr w:type="gramStart"/>
+      <w:r>
+        <w:rPr>
+          <w:b/>
+          <w:bCs/>
+          <w:sz w:val="32"/>
+          <w:szCs w:val="32"/>
+        </w:rPr>
+        <w:t>│  ←</w:t>
+      </w:r>
+      <w:proofErr w:type="gramEnd"/>
+      <w:r>
+        <w:rPr>
+          <w:b/>
+          <w:bCs/>
+          <w:sz w:val="32"/>
+          <w:szCs w:val="32"/>
+        </w:rPr>
+        <w:t xml:space="preserve"> DATOS OFICIALES</w:t>
+      </w:r>
+    </w:p>
+    <w:p>
+      <w:pPr>
+        <w:rPr>
+          <w:b/>
+          <w:bCs/>
+          <w:sz w:val="32"/>
+          <w:szCs w:val="32"/>
+        </w:rPr>
+      </w:pPr>
+      <w:r>
+        <w:rPr>
+          <w:b/>
+          <w:bCs/>
+          <w:sz w:val="32"/>
+          <w:szCs w:val="32"/>
+        </w:rPr>
+        <w:t>│ (copiados de la guía)   │</w:t>
+      </w:r>
+    </w:p>
+    <w:p>
+      <w:pPr>
+        <w:rPr>
+          <w:b/>
+          <w:bCs/>
+          <w:sz w:val="32"/>
+          <w:szCs w:val="32"/>
+        </w:rPr>
+      </w:pPr>
+      <w:r>
+        <w:rPr>
+          <w:b/>
+          <w:bCs/>
+          <w:sz w:val="32"/>
+          <w:szCs w:val="32"/>
+        </w:rPr>
+        <w:lastRenderedPageBreak/>
+        <w:t>└─────────────────────────┘</w:t>
       </w:r>
     </w:p>
     <w:p>
@@ -320,23 +660,7 @@
           <w:sz w:val="24"/>
           <w:szCs w:val="24"/>
         </w:rPr>
-        <w:t xml:space="preserve">Edad </w:t>
-      </w:r>
-      <w:proofErr w:type="gramStart"/>
-      <w:r>
-        <w:rPr>
-          <w:sz w:val="24"/>
-          <w:szCs w:val="24"/>
-        </w:rPr>
-        <w:t>( años</w:t>
-      </w:r>
-      <w:proofErr w:type="gramEnd"/>
-      <w:r>
-        <w:rPr>
-          <w:sz w:val="24"/>
-          <w:szCs w:val="24"/>
-        </w:rPr>
-        <w:t>)</w:t>
+        <w:t>Edad ( años)</w:t>
       </w:r>
     </w:p>
     <w:p>
@@ -376,23 +700,7 @@
           <w:sz w:val="24"/>
           <w:szCs w:val="24"/>
         </w:rPr>
-        <w:t>PAS (</w:t>
-      </w:r>
-      <w:proofErr w:type="spellStart"/>
-      <w:r>
-        <w:rPr>
-          <w:sz w:val="24"/>
-          <w:szCs w:val="24"/>
-        </w:rPr>
-        <w:t>mmHg</w:t>
-      </w:r>
-      <w:proofErr w:type="spellEnd"/>
-      <w:r>
-        <w:rPr>
-          <w:sz w:val="24"/>
-          <w:szCs w:val="24"/>
-        </w:rPr>
-        <w:t>)</w:t>
+        <w:t>PAS (mmHg)</w:t>
       </w:r>
     </w:p>
     <w:p>
@@ -562,21 +870,12 @@
           <w:szCs w:val="24"/>
         </w:rPr>
       </w:pPr>
-      <w:proofErr w:type="spellStart"/>
-      <w:r>
-        <w:rPr>
-          <w:sz w:val="24"/>
-          <w:szCs w:val="24"/>
-        </w:rPr>
-        <w:t>Categoria</w:t>
-      </w:r>
-      <w:proofErr w:type="spellEnd"/>
-      <w:r>
-        <w:rPr>
-          <w:sz w:val="24"/>
-          <w:szCs w:val="24"/>
-        </w:rPr>
-        <w:t>:</w:t>
+      <w:r>
+        <w:rPr>
+          <w:sz w:val="24"/>
+          <w:szCs w:val="24"/>
+        </w:rPr>
+        <w:t>Categoria:</w:t>
       </w:r>
     </w:p>
     <w:p>
@@ -665,7 +964,6 @@
           <w:sz w:val="24"/>
           <w:szCs w:val="24"/>
         </w:rPr>
-        <w:lastRenderedPageBreak/>
         <w:t>Regla de Modelo (Ya definida):</w:t>
       </w:r>
     </w:p>
@@ -888,7 +1186,6 @@
                 <w:szCs w:val="24"/>
               </w:rPr>
             </w:pPr>
-            <w:proofErr w:type="spellStart"/>
             <w:r>
               <w:rPr>
                 <w:sz w:val="24"/>
@@ -896,7 +1193,6 @@
               </w:rPr>
               <w:t>Int</w:t>
             </w:r>
-            <w:proofErr w:type="spellEnd"/>
           </w:p>
         </w:tc>
         <w:tc>
@@ -952,7 +1248,6 @@
                 <w:szCs w:val="24"/>
               </w:rPr>
             </w:pPr>
-            <w:proofErr w:type="spellStart"/>
             <w:r>
               <w:rPr>
                 <w:sz w:val="24"/>
@@ -960,7 +1255,6 @@
               </w:rPr>
               <w:t>Str</w:t>
             </w:r>
-            <w:proofErr w:type="spellEnd"/>
           </w:p>
         </w:tc>
         <w:tc>
@@ -979,23 +1273,7 @@
                 <w:sz w:val="24"/>
                 <w:szCs w:val="24"/>
               </w:rPr>
-              <w:t>“</w:t>
-            </w:r>
-            <w:proofErr w:type="gramStart"/>
-            <w:r>
-              <w:rPr>
-                <w:sz w:val="24"/>
-                <w:szCs w:val="24"/>
-              </w:rPr>
-              <w:t>Hombre”/</w:t>
-            </w:r>
-            <w:proofErr w:type="gramEnd"/>
-            <w:r>
-              <w:rPr>
-                <w:sz w:val="24"/>
-                <w:szCs w:val="24"/>
-              </w:rPr>
-              <w:t>”Mujer”</w:t>
+              <w:t>“Hombre”/”Mujer”</w:t>
             </w:r>
           </w:p>
         </w:tc>
@@ -1032,7 +1310,6 @@
                 <w:szCs w:val="24"/>
               </w:rPr>
             </w:pPr>
-            <w:proofErr w:type="spellStart"/>
             <w:r>
               <w:rPr>
                 <w:sz w:val="24"/>
@@ -1040,7 +1317,6 @@
               </w:rPr>
               <w:t>Int</w:t>
             </w:r>
-            <w:proofErr w:type="spellEnd"/>
           </w:p>
         </w:tc>
         <w:tc>
@@ -1076,7 +1352,6 @@
                 <w:szCs w:val="24"/>
               </w:rPr>
             </w:pPr>
-            <w:proofErr w:type="spellStart"/>
             <w:r>
               <w:rPr>
                 <w:sz w:val="24"/>
@@ -1084,7 +1359,6 @@
               </w:rPr>
               <w:t>No_hdl</w:t>
             </w:r>
-            <w:proofErr w:type="spellEnd"/>
           </w:p>
         </w:tc>
         <w:tc>
@@ -1098,7 +1372,6 @@
                 <w:szCs w:val="24"/>
               </w:rPr>
             </w:pPr>
-            <w:proofErr w:type="spellStart"/>
             <w:r>
               <w:rPr>
                 <w:sz w:val="24"/>
@@ -1106,7 +1379,6 @@
               </w:rPr>
               <w:t>Float</w:t>
             </w:r>
-            <w:proofErr w:type="spellEnd"/>
           </w:p>
         </w:tc>
         <w:tc>
@@ -1162,7 +1434,6 @@
                 <w:szCs w:val="24"/>
               </w:rPr>
             </w:pPr>
-            <w:proofErr w:type="spellStart"/>
             <w:r>
               <w:rPr>
                 <w:sz w:val="24"/>
@@ -1170,7 +1441,6 @@
               </w:rPr>
               <w:t>Bool</w:t>
             </w:r>
-            <w:proofErr w:type="spellEnd"/>
           </w:p>
         </w:tc>
         <w:tc>
@@ -1226,7 +1496,6 @@
                 <w:szCs w:val="24"/>
               </w:rPr>
             </w:pPr>
-            <w:proofErr w:type="spellStart"/>
             <w:r>
               <w:rPr>
                 <w:sz w:val="24"/>
@@ -1234,7 +1503,6 @@
               </w:rPr>
               <w:t>Str</w:t>
             </w:r>
-            <w:proofErr w:type="spellEnd"/>
           </w:p>
         </w:tc>
         <w:tc>
@@ -1671,7 +1939,6 @@
           <w:szCs w:val="32"/>
           <w:u w:val="single"/>
         </w:rPr>
-        <w:lastRenderedPageBreak/>
         <w:t>PASO 2 – DISEÑO DEL MOTOR SCORE2</w:t>
       </w:r>
     </w:p>
@@ -1899,29 +2166,7 @@
         <w:rPr>
           <w:rFonts w:asciiTheme="minorHAnsi" w:hAnsiTheme="minorHAnsi" w:cstheme="minorHAnsi"/>
         </w:rPr>
-        <w:t xml:space="preserve">SCORE2 = 1 − S₀(t) ^ </w:t>
-      </w:r>
-      <w:proofErr w:type="spellStart"/>
-      <w:proofErr w:type="gramStart"/>
-      <w:r>
-        <w:rPr>
-          <w:rFonts w:asciiTheme="minorHAnsi" w:hAnsiTheme="minorHAnsi" w:cstheme="minorHAnsi"/>
-        </w:rPr>
-        <w:t>exp</w:t>
-      </w:r>
-      <w:proofErr w:type="spellEnd"/>
-      <w:r>
-        <w:rPr>
-          <w:rFonts w:asciiTheme="minorHAnsi" w:hAnsiTheme="minorHAnsi" w:cstheme="minorHAnsi"/>
-        </w:rPr>
-        <w:t>(</w:t>
-      </w:r>
-      <w:proofErr w:type="gramEnd"/>
-      <w:r>
-        <w:rPr>
-          <w:rFonts w:asciiTheme="minorHAnsi" w:hAnsiTheme="minorHAnsi" w:cstheme="minorHAnsi"/>
-        </w:rPr>
-        <w:t>Σ βᵢ · Xᵢ)</w:t>
+        <w:t>SCORE2 = 1 − S₀(t) ^ exp(Σ βᵢ · Xᵢ)</w:t>
       </w:r>
     </w:p>
     <w:p>
@@ -1935,6 +2180,7 @@
         <w:rPr>
           <w:rFonts w:asciiTheme="minorHAnsi" w:hAnsiTheme="minorHAnsi" w:cstheme="minorHAnsi"/>
         </w:rPr>
+        <w:lastRenderedPageBreak/>
         <w:t>Donde:</w:t>
       </w:r>
     </w:p>
@@ -2094,41 +2340,13 @@
           <w:szCs w:val="22"/>
         </w:rPr>
       </w:pPr>
-      <w:proofErr w:type="spellStart"/>
       <w:r>
         <w:rPr>
           <w:rFonts w:asciiTheme="minorHAnsi" w:hAnsiTheme="minorHAnsi" w:cstheme="minorHAnsi"/>
           <w:sz w:val="22"/>
           <w:szCs w:val="22"/>
         </w:rPr>
-        <w:t>Eur</w:t>
-      </w:r>
-      <w:proofErr w:type="spellEnd"/>
-      <w:r>
-        <w:rPr>
-          <w:rFonts w:asciiTheme="minorHAnsi" w:hAnsiTheme="minorHAnsi" w:cstheme="minorHAnsi"/>
-          <w:sz w:val="22"/>
-          <w:szCs w:val="22"/>
-        </w:rPr>
-        <w:t xml:space="preserve"> Heart J </w:t>
-      </w:r>
-      <w:proofErr w:type="gramStart"/>
-      <w:r>
-        <w:rPr>
-          <w:rFonts w:asciiTheme="minorHAnsi" w:hAnsiTheme="minorHAnsi" w:cstheme="minorHAnsi"/>
-          <w:sz w:val="22"/>
-          <w:szCs w:val="22"/>
-        </w:rPr>
-        <w:t>2021;42:3227</w:t>
-      </w:r>
-      <w:proofErr w:type="gramEnd"/>
-      <w:r>
-        <w:rPr>
-          <w:rFonts w:asciiTheme="minorHAnsi" w:hAnsiTheme="minorHAnsi" w:cstheme="minorHAnsi"/>
-          <w:sz w:val="22"/>
-          <w:szCs w:val="22"/>
-        </w:rPr>
-        <w:t>-3337</w:t>
+        <w:t>Eur Heart J 2021;42:3227-3337</w:t>
       </w:r>
     </w:p>
     <w:p>
@@ -2166,7 +2384,6 @@
           <w:szCs w:val="22"/>
         </w:rPr>
       </w:pPr>
-      <w:proofErr w:type="spellStart"/>
       <w:r>
         <w:rPr>
           <w:rFonts w:asciiTheme="minorHAnsi" w:hAnsiTheme="minorHAnsi" w:cstheme="minorHAnsi"/>
@@ -2175,7 +2392,6 @@
         </w:rPr>
         <w:t>HeartScore</w:t>
       </w:r>
-      <w:proofErr w:type="spellEnd"/>
     </w:p>
     <w:p>
       <w:pPr>
@@ -2204,123 +2420,105 @@
         <w:pStyle w:val="NormalWeb"/>
         <w:rPr>
           <w:rFonts w:asciiTheme="minorHAnsi" w:hAnsiTheme="minorHAnsi" w:cstheme="minorHAnsi"/>
+          <w:b/>
+          <w:bCs/>
+          <w:sz w:val="32"/>
+          <w:szCs w:val="32"/>
+        </w:rPr>
+      </w:pPr>
+      <w:r>
+        <w:rPr>
+          <w:rFonts w:asciiTheme="minorHAnsi" w:hAnsiTheme="minorHAnsi" w:cstheme="minorHAnsi"/>
           <w:sz w:val="22"/>
           <w:szCs w:val="22"/>
         </w:rPr>
-      </w:pPr>
+        <w:t xml:space="preserve">Por lo </w:t>
+      </w:r>
       <w:r>
         <w:rPr>
           <w:rFonts w:asciiTheme="minorHAnsi" w:hAnsiTheme="minorHAnsi" w:cstheme="minorHAnsi"/>
           <w:sz w:val="22"/>
           <w:szCs w:val="22"/>
         </w:rPr>
-        <w:t xml:space="preserve">Por lo </w:t>
-      </w:r>
-      <w:proofErr w:type="gramStart"/>
+        <w:t>tanto,</w:t>
+      </w:r>
       <w:r>
         <w:rPr>
           <w:rFonts w:asciiTheme="minorHAnsi" w:hAnsiTheme="minorHAnsi" w:cstheme="minorHAnsi"/>
           <w:sz w:val="22"/>
           <w:szCs w:val="22"/>
         </w:rPr>
-        <w:t>tanto</w:t>
-      </w:r>
-      <w:proofErr w:type="gramEnd"/>
-      <w:r>
-        <w:rPr>
-          <w:rFonts w:asciiTheme="minorHAnsi" w:hAnsiTheme="minorHAnsi" w:cstheme="minorHAnsi"/>
+        <w:t xml:space="preserve"> es legal, ético y científico usarlos.</w:t>
+      </w:r>
+    </w:p>
+    <w:p>
+      <w:pPr>
+        <w:rPr>
+          <w:rFonts w:eastAsia="Times New Roman" w:cstheme="minorHAnsi"/>
+          <w:b/>
+          <w:bCs/>
+          <w:sz w:val="32"/>
+          <w:szCs w:val="32"/>
+          <w:lang w:eastAsia="es-AR"/>
+        </w:rPr>
+      </w:pPr>
+      <w:r>
+        <w:rPr>
+          <w:rFonts w:cstheme="minorHAnsi"/>
+          <w:b/>
+          <w:bCs/>
+          <w:sz w:val="32"/>
+          <w:szCs w:val="32"/>
+        </w:rPr>
+        <w:br w:type="page"/>
+      </w:r>
+    </w:p>
+    <w:p>
+      <w:pPr>
+        <w:pStyle w:val="NormalWeb"/>
+        <w:rPr>
+          <w:rFonts w:asciiTheme="minorHAnsi" w:hAnsiTheme="minorHAnsi" w:cstheme="minorHAnsi"/>
+          <w:b/>
+          <w:bCs/>
+          <w:sz w:val="32"/>
+          <w:szCs w:val="32"/>
+        </w:rPr>
+      </w:pPr>
+    </w:p>
+    <w:p>
+      <w:pPr>
+        <w:pStyle w:val="NormalWeb"/>
+        <w:rPr>
+          <w:rFonts w:asciiTheme="minorHAnsi" w:hAnsiTheme="minorHAnsi" w:cstheme="minorHAnsi"/>
+          <w:b/>
+          <w:bCs/>
+          <w:sz w:val="32"/>
+          <w:szCs w:val="32"/>
+        </w:rPr>
+      </w:pPr>
+      <w:r>
+        <w:rPr>
+          <w:rFonts w:asciiTheme="minorHAnsi" w:hAnsiTheme="minorHAnsi" w:cstheme="minorHAnsi"/>
+          <w:b/>
+          <w:bCs/>
+          <w:sz w:val="32"/>
+          <w:szCs w:val="32"/>
+        </w:rPr>
+        <w:t>ESTRUCTURA DEL MOTOR</w:t>
+      </w:r>
+    </w:p>
+    <w:p>
+      <w:pPr>
+        <w:pStyle w:val="NormalWeb"/>
+        <w:rPr>
+          <w:rFonts w:asciiTheme="minorHAnsi" w:hAnsiTheme="minorHAnsi" w:cstheme="minorHAnsi"/>
+          <w:b/>
+          <w:bCs/>
           <w:sz w:val="22"/>
           <w:szCs w:val="22"/>
         </w:rPr>
-        <w:t xml:space="preserve"> es legal, ético y científico usarlos.</w:t>
-      </w:r>
-    </w:p>
-    <w:p>
-      <w:pPr>
-        <w:pStyle w:val="NormalWeb"/>
-        <w:rPr>
-          <w:rFonts w:asciiTheme="minorHAnsi" w:hAnsiTheme="minorHAnsi" w:cstheme="minorHAnsi"/>
-          <w:b/>
-          <w:bCs/>
-          <w:sz w:val="32"/>
-          <w:szCs w:val="32"/>
-        </w:rPr>
-      </w:pPr>
-    </w:p>
-    <w:p>
-      <w:pPr>
-        <w:pStyle w:val="NormalWeb"/>
-        <w:rPr>
-          <w:rFonts w:asciiTheme="minorHAnsi" w:hAnsiTheme="minorHAnsi" w:cstheme="minorHAnsi"/>
-          <w:b/>
-          <w:bCs/>
-          <w:sz w:val="32"/>
-          <w:szCs w:val="32"/>
-        </w:rPr>
-      </w:pPr>
-    </w:p>
-    <w:p>
-      <w:pPr>
-        <w:pStyle w:val="NormalWeb"/>
-        <w:rPr>
-          <w:rFonts w:asciiTheme="minorHAnsi" w:hAnsiTheme="minorHAnsi" w:cstheme="minorHAnsi"/>
-          <w:b/>
-          <w:bCs/>
-          <w:sz w:val="32"/>
-          <w:szCs w:val="32"/>
-        </w:rPr>
-      </w:pPr>
-    </w:p>
-    <w:p>
-      <w:pPr>
-        <w:pStyle w:val="NormalWeb"/>
-        <w:rPr>
-          <w:rFonts w:asciiTheme="minorHAnsi" w:hAnsiTheme="minorHAnsi" w:cstheme="minorHAnsi"/>
-          <w:b/>
-          <w:bCs/>
-          <w:sz w:val="32"/>
-          <w:szCs w:val="32"/>
-        </w:rPr>
-      </w:pPr>
-    </w:p>
-    <w:p>
-      <w:pPr>
-        <w:pStyle w:val="NormalWeb"/>
-        <w:rPr>
-          <w:rFonts w:asciiTheme="minorHAnsi" w:hAnsiTheme="minorHAnsi" w:cstheme="minorHAnsi"/>
-          <w:b/>
-          <w:bCs/>
-          <w:sz w:val="32"/>
-          <w:szCs w:val="32"/>
-        </w:rPr>
-      </w:pPr>
-    </w:p>
-    <w:p>
-      <w:pPr>
-        <w:pStyle w:val="NormalWeb"/>
-        <w:rPr>
-          <w:rFonts w:asciiTheme="minorHAnsi" w:hAnsiTheme="minorHAnsi" w:cstheme="minorHAnsi"/>
-          <w:b/>
-          <w:bCs/>
-          <w:sz w:val="32"/>
-          <w:szCs w:val="32"/>
-        </w:rPr>
-      </w:pPr>
-      <w:r>
-        <w:rPr>
-          <w:rFonts w:asciiTheme="minorHAnsi" w:hAnsiTheme="minorHAnsi" w:cstheme="minorHAnsi"/>
-          <w:b/>
-          <w:bCs/>
-          <w:sz w:val="32"/>
-          <w:szCs w:val="32"/>
-        </w:rPr>
-        <w:lastRenderedPageBreak/>
-        <w:t>ESTRUCTURA DEL MOTOR</w:t>
-      </w:r>
-    </w:p>
-    <w:p>
-      <w:pPr>
-        <w:pStyle w:val="NormalWeb"/>
+      </w:pPr>
+      <w:r>
         <w:rPr>
           <w:rFonts w:asciiTheme="minorHAnsi" w:hAnsiTheme="minorHAnsi" w:cstheme="minorHAnsi"/>
           <w:b/>
@@ -2328,15 +2526,6 @@
           <w:sz w:val="22"/>
           <w:szCs w:val="22"/>
         </w:rPr>
-      </w:pPr>
-      <w:r>
-        <w:rPr>
-          <w:rFonts w:asciiTheme="minorHAnsi" w:hAnsiTheme="minorHAnsi" w:cstheme="minorHAnsi"/>
-          <w:b/>
-          <w:bCs/>
-          <w:sz w:val="22"/>
-          <w:szCs w:val="22"/>
-        </w:rPr>
         <w:t>Modulo de ejemplo (empieza por lo esencial):</w:t>
       </w:r>
     </w:p>
@@ -2405,13 +2594,20 @@
         </w:rPr>
         <w:t>r</w:t>
       </w:r>
-    </w:p>
-    <w:p>
-      <w:pPr>
+      <w:r>
         <w:rPr>
           <w:rFonts w:eastAsia="Times New Roman" w:cstheme="minorHAnsi"/>
           <w:lang w:eastAsia="es-AR"/>
         </w:rPr>
+        <w:t xml:space="preserve"> principal</w:t>
+      </w:r>
+    </w:p>
+    <w:p>
+      <w:pPr>
+        <w:rPr>
+          <w:rFonts w:eastAsia="Times New Roman" w:cstheme="minorHAnsi"/>
+          <w:lang w:eastAsia="es-AR"/>
+        </w:rPr>
       </w:pPr>
       <w:r>
         <w:rPr>
@@ -2432,15 +2628,29 @@
           <w:rFonts w:eastAsia="Times New Roman" w:cstheme="minorHAnsi"/>
           <w:lang w:eastAsia="es-AR"/>
         </w:rPr>
-        <w:t xml:space="preserve"> tablas_score2.py    # TABLAS ESC</w:t>
-      </w:r>
-    </w:p>
-    <w:p>
-      <w:pPr>
+        <w:t xml:space="preserve"> tablas_score2.py    # </w:t>
+      </w:r>
+      <w:r>
         <w:rPr>
           <w:rFonts w:eastAsia="Times New Roman" w:cstheme="minorHAnsi"/>
           <w:lang w:eastAsia="es-AR"/>
         </w:rPr>
+        <w:t xml:space="preserve">coeficientes oficiales </w:t>
+      </w:r>
+      <w:r>
+        <w:rPr>
+          <w:rFonts w:eastAsia="Times New Roman" w:cstheme="minorHAnsi"/>
+          <w:lang w:eastAsia="es-AR"/>
+        </w:rPr>
+        <w:t>ESC</w:t>
+      </w:r>
+    </w:p>
+    <w:p>
+      <w:pPr>
+        <w:rPr>
+          <w:rFonts w:eastAsia="Times New Roman" w:cstheme="minorHAnsi"/>
+          <w:lang w:eastAsia="es-AR"/>
+        </w:rPr>
       </w:pPr>
       <w:r>
         <w:rPr>
@@ -2461,17 +2671,15 @@
           <w:rFonts w:eastAsia="Times New Roman" w:cstheme="minorHAnsi"/>
           <w:lang w:eastAsia="es-AR"/>
         </w:rPr>
-        <w:t xml:space="preserve"> utils.py            # Redondeos y </w:t>
-      </w:r>
-      <w:proofErr w:type="spellStart"/>
+        <w:t xml:space="preserve"> utils.py            # Redondeos y helpers</w:t>
+      </w:r>
       <w:r>
         <w:rPr>
           <w:rFonts w:eastAsia="Times New Roman" w:cstheme="minorHAnsi"/>
           <w:lang w:eastAsia="es-AR"/>
         </w:rPr>
-        <w:t>helpers</w:t>
-      </w:r>
-      <w:proofErr w:type="spellEnd"/>
+        <w:t xml:space="preserve"> matemáticos</w:t>
+      </w:r>
     </w:p>
     <w:p>
       <w:r>
@@ -2870,6 +3078,119 @@
     </w:lvl>
   </w:abstractNum>
   <w:abstractNum w:abstractNumId="3" w15:restartNumberingAfterBreak="0">
+    <w:nsid w:val="3E964397"/>
+    <w:multiLevelType w:val="hybridMultilevel"/>
+    <w:tmpl w:val="64C09646"/>
+    <w:lvl w:ilvl="0" w:tplc="2C0A0001">
+      <w:start w:val="1"/>
+      <w:numFmt w:val="bullet"/>
+      <w:lvlText w:val=""/>
+      <w:lvlJc w:val="left"/>
+      <w:pPr>
+        <w:ind w:left="1425" w:hanging="360"/>
+      </w:pPr>
+      <w:rPr>
+        <w:rFonts w:ascii="Symbol" w:hAnsi="Symbol" w:hint="default"/>
+      </w:rPr>
+    </w:lvl>
+    <w:lvl w:ilvl="1" w:tplc="2C0A0003" w:tentative="1">
+      <w:start w:val="1"/>
+      <w:numFmt w:val="bullet"/>
+      <w:lvlText w:val="o"/>
+      <w:lvlJc w:val="left"/>
+      <w:pPr>
+        <w:ind w:left="2145" w:hanging="360"/>
+      </w:pPr>
+      <w:rPr>
+        <w:rFonts w:ascii="Courier New" w:hAnsi="Courier New" w:cs="Courier New" w:hint="default"/>
+      </w:rPr>
+    </w:lvl>
+    <w:lvl w:ilvl="2" w:tplc="2C0A0005" w:tentative="1">
+      <w:start w:val="1"/>
+      <w:numFmt w:val="bullet"/>
+      <w:lvlText w:val=""/>
+      <w:lvlJc w:val="left"/>
+      <w:pPr>
+        <w:ind w:left="2865" w:hanging="360"/>
+      </w:pPr>
+      <w:rPr>
+        <w:rFonts w:ascii="Wingdings" w:hAnsi="Wingdings" w:hint="default"/>
+      </w:rPr>
+    </w:lvl>
+    <w:lvl w:ilvl="3" w:tplc="2C0A0001" w:tentative="1">
+      <w:start w:val="1"/>
+      <w:numFmt w:val="bullet"/>
+      <w:lvlText w:val=""/>
+      <w:lvlJc w:val="left"/>
+      <w:pPr>
+        <w:ind w:left="3585" w:hanging="360"/>
+      </w:pPr>
+      <w:rPr>
+        <w:rFonts w:ascii="Symbol" w:hAnsi="Symbol" w:hint="default"/>
+      </w:rPr>
+    </w:lvl>
+    <w:lvl w:ilvl="4" w:tplc="2C0A0003" w:tentative="1">
+      <w:start w:val="1"/>
+      <w:numFmt w:val="bullet"/>
+      <w:lvlText w:val="o"/>
+      <w:lvlJc w:val="left"/>
+      <w:pPr>
+        <w:ind w:left="4305" w:hanging="360"/>
+      </w:pPr>
+      <w:rPr>
+        <w:rFonts w:ascii="Courier New" w:hAnsi="Courier New" w:cs="Courier New" w:hint="default"/>
+      </w:rPr>
+    </w:lvl>
+    <w:lvl w:ilvl="5" w:tplc="2C0A0005" w:tentative="1">
+      <w:start w:val="1"/>
+      <w:numFmt w:val="bullet"/>
+      <w:lvlText w:val=""/>
+      <w:lvlJc w:val="left"/>
+      <w:pPr>
+        <w:ind w:left="5025" w:hanging="360"/>
+      </w:pPr>
+      <w:rPr>
+        <w:rFonts w:ascii="Wingdings" w:hAnsi="Wingdings" w:hint="default"/>
+      </w:rPr>
+    </w:lvl>
+    <w:lvl w:ilvl="6" w:tplc="2C0A0001" w:tentative="1">
+      <w:start w:val="1"/>
+      <w:numFmt w:val="bullet"/>
+      <w:lvlText w:val=""/>
+      <w:lvlJc w:val="left"/>
+      <w:pPr>
+        <w:ind w:left="5745" w:hanging="360"/>
+      </w:pPr>
+      <w:rPr>
+        <w:rFonts w:ascii="Symbol" w:hAnsi="Symbol" w:hint="default"/>
+      </w:rPr>
+    </w:lvl>
+    <w:lvl w:ilvl="7" w:tplc="2C0A0003" w:tentative="1">
+      <w:start w:val="1"/>
+      <w:numFmt w:val="bullet"/>
+      <w:lvlText w:val="o"/>
+      <w:lvlJc w:val="left"/>
+      <w:pPr>
+        <w:ind w:left="6465" w:hanging="360"/>
+      </w:pPr>
+      <w:rPr>
+        <w:rFonts w:ascii="Courier New" w:hAnsi="Courier New" w:cs="Courier New" w:hint="default"/>
+      </w:rPr>
+    </w:lvl>
+    <w:lvl w:ilvl="8" w:tplc="2C0A0005" w:tentative="1">
+      <w:start w:val="1"/>
+      <w:numFmt w:val="bullet"/>
+      <w:lvlText w:val=""/>
+      <w:lvlJc w:val="left"/>
+      <w:pPr>
+        <w:ind w:left="7185" w:hanging="360"/>
+      </w:pPr>
+      <w:rPr>
+        <w:rFonts w:ascii="Wingdings" w:hAnsi="Wingdings" w:hint="default"/>
+      </w:rPr>
+    </w:lvl>
+  </w:abstractNum>
+  <w:abstractNum w:abstractNumId="4" w15:restartNumberingAfterBreak="0">
     <w:nsid w:val="4F6E0239"/>
     <w:multiLevelType w:val="multilevel"/>
     <w:tmpl w:val="FFA29A88"/>
@@ -3018,7 +3339,7 @@
       </w:rPr>
     </w:lvl>
   </w:abstractNum>
-  <w:abstractNum w:abstractNumId="4" w15:restartNumberingAfterBreak="0">
+  <w:abstractNum w:abstractNumId="5" w15:restartNumberingAfterBreak="0">
     <w:nsid w:val="500632B0"/>
     <w:multiLevelType w:val="multilevel"/>
     <w:tmpl w:val="8482EA14"/>
@@ -3167,7 +3488,93 @@
       </w:rPr>
     </w:lvl>
   </w:abstractNum>
-  <w:abstractNum w:abstractNumId="5" w15:restartNumberingAfterBreak="0">
+  <w:abstractNum w:abstractNumId="6" w15:restartNumberingAfterBreak="0">
+    <w:nsid w:val="51FB56D3"/>
+    <w:multiLevelType w:val="hybridMultilevel"/>
+    <w:tmpl w:val="3F10A9E6"/>
+    <w:lvl w:ilvl="0" w:tplc="2C0A000F">
+      <w:start w:val="1"/>
+      <w:numFmt w:val="decimal"/>
+      <w:lvlText w:val="%1."/>
+      <w:lvlJc w:val="left"/>
+      <w:pPr>
+        <w:ind w:left="1425" w:hanging="360"/>
+      </w:pPr>
+    </w:lvl>
+    <w:lvl w:ilvl="1" w:tplc="2C0A0019">
+      <w:start w:val="1"/>
+      <w:numFmt w:val="lowerLetter"/>
+      <w:lvlText w:val="%2."/>
+      <w:lvlJc w:val="left"/>
+      <w:pPr>
+        <w:ind w:left="2145" w:hanging="360"/>
+      </w:pPr>
+    </w:lvl>
+    <w:lvl w:ilvl="2" w:tplc="2C0A001B" w:tentative="1">
+      <w:start w:val="1"/>
+      <w:numFmt w:val="lowerRoman"/>
+      <w:lvlText w:val="%3."/>
+      <w:lvlJc w:val="right"/>
+      <w:pPr>
+        <w:ind w:left="2865" w:hanging="180"/>
+      </w:pPr>
+    </w:lvl>
+    <w:lvl w:ilvl="3" w:tplc="2C0A000F" w:tentative="1">
+      <w:start w:val="1"/>
+      <w:numFmt w:val="decimal"/>
+      <w:lvlText w:val="%4."/>
+      <w:lvlJc w:val="left"/>
+      <w:pPr>
+        <w:ind w:left="3585" w:hanging="360"/>
+      </w:pPr>
+    </w:lvl>
+    <w:lvl w:ilvl="4" w:tplc="2C0A0019" w:tentative="1">
+      <w:start w:val="1"/>
+      <w:numFmt w:val="lowerLetter"/>
+      <w:lvlText w:val="%5."/>
+      <w:lvlJc w:val="left"/>
+      <w:pPr>
+        <w:ind w:left="4305" w:hanging="360"/>
+      </w:pPr>
+    </w:lvl>
+    <w:lvl w:ilvl="5" w:tplc="2C0A001B" w:tentative="1">
+      <w:start w:val="1"/>
+      <w:numFmt w:val="lowerRoman"/>
+      <w:lvlText w:val="%6."/>
+      <w:lvlJc w:val="right"/>
+      <w:pPr>
+        <w:ind w:left="5025" w:hanging="180"/>
+      </w:pPr>
+    </w:lvl>
+    <w:lvl w:ilvl="6" w:tplc="2C0A000F" w:tentative="1">
+      <w:start w:val="1"/>
+      <w:numFmt w:val="decimal"/>
+      <w:lvlText w:val="%7."/>
+      <w:lvlJc w:val="left"/>
+      <w:pPr>
+        <w:ind w:left="5745" w:hanging="360"/>
+      </w:pPr>
+    </w:lvl>
+    <w:lvl w:ilvl="7" w:tplc="2C0A0019" w:tentative="1">
+      <w:start w:val="1"/>
+      <w:numFmt w:val="lowerLetter"/>
+      <w:lvlText w:val="%8."/>
+      <w:lvlJc w:val="left"/>
+      <w:pPr>
+        <w:ind w:left="6465" w:hanging="360"/>
+      </w:pPr>
+    </w:lvl>
+    <w:lvl w:ilvl="8" w:tplc="2C0A001B" w:tentative="1">
+      <w:start w:val="1"/>
+      <w:numFmt w:val="lowerRoman"/>
+      <w:lvlText w:val="%9."/>
+      <w:lvlJc w:val="right"/>
+      <w:pPr>
+        <w:ind w:left="7185" w:hanging="180"/>
+      </w:pPr>
+    </w:lvl>
+  </w:abstractNum>
+  <w:abstractNum w:abstractNumId="7" w15:restartNumberingAfterBreak="0">
     <w:nsid w:val="55E02D6C"/>
     <w:multiLevelType w:val="hybridMultilevel"/>
     <w:tmpl w:val="A3683E18"/>
@@ -3280,7 +3687,7 @@
       </w:rPr>
     </w:lvl>
   </w:abstractNum>
-  <w:abstractNum w:abstractNumId="6" w15:restartNumberingAfterBreak="0">
+  <w:abstractNum w:abstractNumId="8" w15:restartNumberingAfterBreak="0">
     <w:nsid w:val="6B0F6AD9"/>
     <w:multiLevelType w:val="hybridMultilevel"/>
     <w:tmpl w:val="95A672A6"/>
@@ -3366,7 +3773,7 @@
       </w:pPr>
     </w:lvl>
   </w:abstractNum>
-  <w:abstractNum w:abstractNumId="7" w15:restartNumberingAfterBreak="0">
+  <w:abstractNum w:abstractNumId="9" w15:restartNumberingAfterBreak="0">
     <w:nsid w:val="77BB2536"/>
     <w:multiLevelType w:val="hybridMultilevel"/>
     <w:tmpl w:val="F87EB696"/>
@@ -3480,28 +3887,34 @@
     </w:lvl>
   </w:abstractNum>
   <w:num w:numId="1" w16cid:durableId="109907484">
-    <w:abstractNumId w:val="7"/>
+    <w:abstractNumId w:val="9"/>
   </w:num>
   <w:num w:numId="2" w16cid:durableId="628321139">
-    <w:abstractNumId w:val="6"/>
+    <w:abstractNumId w:val="8"/>
   </w:num>
   <w:num w:numId="3" w16cid:durableId="1257132613">
-    <w:abstractNumId w:val="5"/>
+    <w:abstractNumId w:val="7"/>
   </w:num>
   <w:num w:numId="4" w16cid:durableId="1514342321">
     <w:abstractNumId w:val="2"/>
   </w:num>
   <w:num w:numId="5" w16cid:durableId="1538927607">
-    <w:abstractNumId w:val="3"/>
+    <w:abstractNumId w:val="4"/>
   </w:num>
   <w:num w:numId="6" w16cid:durableId="2030987355">
-    <w:abstractNumId w:val="4"/>
+    <w:abstractNumId w:val="5"/>
   </w:num>
   <w:num w:numId="7" w16cid:durableId="1045636938">
     <w:abstractNumId w:val="1"/>
   </w:num>
   <w:num w:numId="8" w16cid:durableId="1398941337">
     <w:abstractNumId w:val="0"/>
+  </w:num>
+  <w:num w:numId="9" w16cid:durableId="641159765">
+    <w:abstractNumId w:val="6"/>
+  </w:num>
+  <w:num w:numId="10" w16cid:durableId="1804421166">
+    <w:abstractNumId w:val="3"/>
   </w:num>
 </w:numbering>
 </file>

</xml_diff>